<commit_message>
citação e paragrafo sobre pdf - texto
</commit_message>
<xml_diff>
--- a/Dissertacao/Projeto de pesquisa 0207.docx
+++ b/Dissertacao/Projeto de pesquisa 0207.docx
@@ -5246,6 +5246,162 @@
         </w:rPr>
         <w:t xml:space="preserve"> para depois transformá-los em arquivos texto e os armazena localmente.</w:t>
       </w:r>
+      <w:r>
+        <w:rPr>
+          <w:rFonts w:ascii="Times New Roman" w:eastAsia="Times New Roman" w:hAnsi="Times New Roman" w:cs="Times New Roman"/>
+          <w:sz w:val="24"/>
+        </w:rPr>
+        <w:t xml:space="preserve"> Essa operação é necessária para a exploração do conteúdo dos arquivos, que são disponibilizados em formato PDF, de difícil manipulação.</w:t>
+      </w:r>
+    </w:p>
+    <w:p>
+      <w:pPr>
+        <w:spacing w:after="0" w:line="360" w:lineRule="auto"/>
+        <w:ind w:firstLine="708"/>
+        <w:rPr>
+          <w:rFonts w:ascii="Times New Roman" w:eastAsia="Times New Roman" w:hAnsi="Times New Roman" w:cs="Times New Roman"/>
+          <w:sz w:val="24"/>
+        </w:rPr>
+      </w:pPr>
+      <w:r>
+        <w:rPr>
+          <w:rFonts w:ascii="Times New Roman" w:eastAsia="Times New Roman" w:hAnsi="Times New Roman" w:cs="Times New Roman"/>
+          <w:sz w:val="24"/>
+        </w:rPr>
+        <w:t xml:space="preserve">Como destacam </w:t>
+      </w:r>
+      <w:proofErr w:type="spellStart"/>
+      <w:r>
+        <w:rPr>
+          <w:rFonts w:ascii="Times New Roman" w:eastAsia="Times New Roman" w:hAnsi="Times New Roman" w:cs="Times New Roman"/>
+          <w:sz w:val="24"/>
+        </w:rPr>
+        <w:t>Singhal</w:t>
+      </w:r>
+      <w:proofErr w:type="spellEnd"/>
+      <w:r>
+        <w:rPr>
+          <w:rFonts w:ascii="Times New Roman" w:eastAsia="Times New Roman" w:hAnsi="Times New Roman" w:cs="Times New Roman"/>
+          <w:sz w:val="24"/>
+        </w:rPr>
+        <w:t xml:space="preserve"> e</w:t>
+      </w:r>
+      <w:r>
+        <w:rPr>
+          <w:rFonts w:ascii="Times New Roman" w:eastAsia="Times New Roman" w:hAnsi="Times New Roman" w:cs="Times New Roman"/>
+          <w:sz w:val="24"/>
+        </w:rPr>
+        <w:t xml:space="preserve"> </w:t>
+      </w:r>
+      <w:proofErr w:type="spellStart"/>
+      <w:r>
+        <w:rPr>
+          <w:rFonts w:ascii="Times New Roman" w:eastAsia="Times New Roman" w:hAnsi="Times New Roman" w:cs="Times New Roman"/>
+          <w:sz w:val="24"/>
+        </w:rPr>
+        <w:t>Srivastava</w:t>
+      </w:r>
+      <w:proofErr w:type="spellEnd"/>
+      <w:r>
+        <w:rPr>
+          <w:rFonts w:ascii="Times New Roman" w:eastAsia="Times New Roman" w:hAnsi="Times New Roman" w:cs="Times New Roman"/>
+          <w:sz w:val="24"/>
+        </w:rPr>
+        <w:t xml:space="preserve"> (2013) ao discutir estratégias para o a mineração de dados em artigos científicos, “Trabalhar diretamente com arquivos </w:t>
+      </w:r>
+      <w:proofErr w:type="spellStart"/>
+      <w:r>
+        <w:rPr>
+          <w:rFonts w:ascii="Times New Roman" w:eastAsia="Times New Roman" w:hAnsi="Times New Roman" w:cs="Times New Roman"/>
+          <w:sz w:val="24"/>
+        </w:rPr>
+        <w:t>pdf</w:t>
+      </w:r>
+      <w:proofErr w:type="spellEnd"/>
+      <w:r>
+        <w:rPr>
+          <w:rFonts w:ascii="Times New Roman" w:eastAsia="Times New Roman" w:hAnsi="Times New Roman" w:cs="Times New Roman"/>
+          <w:sz w:val="24"/>
+        </w:rPr>
+        <w:t xml:space="preserve"> não é uma solução viável, pois é difícil extrair texto de </w:t>
+      </w:r>
+      <w:proofErr w:type="spellStart"/>
+      <w:r>
+        <w:rPr>
+          <w:rFonts w:ascii="Times New Roman" w:eastAsia="Times New Roman" w:hAnsi="Times New Roman" w:cs="Times New Roman"/>
+          <w:sz w:val="24"/>
+        </w:rPr>
+        <w:t>pdfs</w:t>
+      </w:r>
+      <w:proofErr w:type="spellEnd"/>
+      <w:r>
+        <w:rPr>
+          <w:rFonts w:ascii="Times New Roman" w:eastAsia="Times New Roman" w:hAnsi="Times New Roman" w:cs="Times New Roman"/>
+          <w:sz w:val="24"/>
+        </w:rPr>
+        <w:t xml:space="preserve">. Então, trata-se de uma pratica comum a conversão de </w:t>
+      </w:r>
+      <w:proofErr w:type="spellStart"/>
+      <w:r>
+        <w:rPr>
+          <w:rFonts w:ascii="Times New Roman" w:eastAsia="Times New Roman" w:hAnsi="Times New Roman" w:cs="Times New Roman"/>
+          <w:sz w:val="24"/>
+        </w:rPr>
+        <w:t>pdf</w:t>
+      </w:r>
+      <w:proofErr w:type="spellEnd"/>
+      <w:r>
+        <w:rPr>
+          <w:rFonts w:ascii="Times New Roman" w:eastAsia="Times New Roman" w:hAnsi="Times New Roman" w:cs="Times New Roman"/>
+          <w:sz w:val="24"/>
+        </w:rPr>
+        <w:t xml:space="preserve"> para arquivo texto para qualquer processamento que precise ser feito” (SINGHAL e SRIVASTAVA, 2013 – tradução do autor)</w:t>
+      </w:r>
+      <w:r>
+        <w:rPr>
+          <w:rFonts w:ascii="Times New Roman" w:eastAsia="Times New Roman" w:hAnsi="Times New Roman" w:cs="Times New Roman"/>
+          <w:sz w:val="24"/>
+        </w:rPr>
+        <w:t xml:space="preserve">. Essa conversão é feita usando estratégias que, pela complexidade do formato </w:t>
+      </w:r>
+      <w:proofErr w:type="spellStart"/>
+      <w:r>
+        <w:rPr>
+          <w:rFonts w:ascii="Times New Roman" w:eastAsia="Times New Roman" w:hAnsi="Times New Roman" w:cs="Times New Roman"/>
+          <w:sz w:val="24"/>
+        </w:rPr>
+        <w:t>pdf</w:t>
+      </w:r>
+      <w:proofErr w:type="spellEnd"/>
+      <w:r>
+        <w:rPr>
+          <w:rFonts w:ascii="Times New Roman" w:eastAsia="Times New Roman" w:hAnsi="Times New Roman" w:cs="Times New Roman"/>
+          <w:sz w:val="24"/>
+        </w:rPr>
+        <w:t>, introduzem ruídos nos dados convertidos. Na seção 5 deste trabalho são discutidas as limitações dessa operação.</w:t>
+      </w:r>
+      <w:bookmarkStart w:id="1" w:name="_GoBack"/>
+      <w:bookmarkEnd w:id="1"/>
+    </w:p>
+    <w:p>
+      <w:pPr>
+        <w:spacing w:after="0" w:line="360" w:lineRule="auto"/>
+        <w:ind w:firstLine="708"/>
+        <w:rPr>
+          <w:rFonts w:ascii="Times New Roman" w:eastAsia="Times New Roman" w:hAnsi="Times New Roman" w:cs="Times New Roman"/>
+          <w:sz w:val="24"/>
+        </w:rPr>
+      </w:pPr>
+    </w:p>
+    <w:p>
+      <w:pPr>
+        <w:spacing w:after="0" w:line="360" w:lineRule="auto"/>
+        <w:ind w:firstLine="708"/>
+        <w:rPr>
+          <w:rFonts w:ascii="Times New Roman" w:eastAsia="Times New Roman" w:hAnsi="Times New Roman" w:cs="Times New Roman"/>
+          <w:sz w:val="24"/>
+        </w:rPr>
+      </w:pPr>
     </w:p>
     <w:p>
       <w:pPr>
@@ -5437,6 +5593,7 @@
         <w:rPr>
           <w:rFonts w:ascii="Times New Roman" w:eastAsia="Times New Roman" w:hAnsi="Times New Roman" w:cs="Times New Roman"/>
         </w:rPr>
+        <w:lastRenderedPageBreak/>
         <w:t xml:space="preserve">1.2 - Identifique </w:t>
       </w:r>
       <w:proofErr w:type="gramStart"/>
@@ -5668,7 +5825,6 @@
           <w:rFonts w:ascii="Times New Roman" w:eastAsia="Times New Roman" w:hAnsi="Times New Roman" w:cs="Times New Roman"/>
           <w:sz w:val="24"/>
         </w:rPr>
-        <w:lastRenderedPageBreak/>
         <w:t xml:space="preserve">O passo 1.4 foi </w:t>
       </w:r>
       <w:proofErr w:type="gramStart"/>
@@ -6193,23 +6349,7 @@
           <w:rFonts w:ascii="Times New Roman" w:eastAsia="Times New Roman" w:hAnsi="Times New Roman" w:cs="Times New Roman"/>
           <w:sz w:val="24"/>
         </w:rPr>
-        <w:t>A</w:t>
-      </w:r>
-      <w:proofErr w:type="gramStart"/>
-      <w:r>
-        <w:rPr>
-          <w:rFonts w:ascii="Times New Roman" w:eastAsia="Times New Roman" w:hAnsi="Times New Roman" w:cs="Times New Roman"/>
-          <w:sz w:val="24"/>
-        </w:rPr>
-        <w:t xml:space="preserve">  </w:t>
-      </w:r>
-      <w:proofErr w:type="gramEnd"/>
-      <w:r>
-        <w:rPr>
-          <w:rFonts w:ascii="Times New Roman" w:eastAsia="Times New Roman" w:hAnsi="Times New Roman" w:cs="Times New Roman"/>
-          <w:sz w:val="24"/>
-        </w:rPr>
-        <w:t>modelagem, segundo grupo de atividades do processo de análise de redes sociais segundo RESSLER (2006), pode ser dividida em dois outros grupos de atividades, conforme sugerem HANNEMAN e RIDDLE (2011). Esses autores identificam a definição de fronteiras da red</w:t>
+        <w:t>A modelagem, segundo grupo de atividades do processo de análise de redes sociais segundo RESSLER (2006), pode ser dividida em dois outros grupos de atividades, conforme sugerem HANNEMAN e RIDDLE (2011). Esses autores identificam a definição de fronteiras da red</w:t>
       </w:r>
       <w:r>
         <w:rPr>
@@ -17096,6 +17236,7 @@
       <w:r>
         <w:rPr>
           <w:rFonts w:ascii="Times New Roman" w:eastAsia="Times New Roman" w:hAnsi="Times New Roman" w:cs="Times New Roman"/>
+          <w:lang w:val="en-US"/>
         </w:rPr>
         <w:t>Computer Science.</w:t>
       </w:r>
@@ -17103,6 +17244,7 @@
       <w:r>
         <w:rPr>
           <w:rFonts w:ascii="Times New Roman" w:eastAsia="Times New Roman" w:hAnsi="Times New Roman" w:cs="Times New Roman"/>
+          <w:lang w:val="en-US"/>
         </w:rPr>
         <w:t xml:space="preserve"> </w:t>
       </w:r>
@@ -17197,6 +17339,7 @@
       <w:r>
         <w:rPr>
           <w:rFonts w:ascii="Times New Roman" w:eastAsia="Times New Roman" w:hAnsi="Times New Roman" w:cs="Times New Roman"/>
+          <w:lang w:val="en-US"/>
         </w:rPr>
         <w:t>KARTHIKA S e BOSE S, A comparative study of social networking approaches in identifying the covert</w:t>
       </w:r>
@@ -18123,16 +18266,47 @@
         <w:spacing w:before="100" w:beforeAutospacing="1" w:after="100" w:afterAutospacing="1" w:line="20" w:lineRule="atLeast"/>
         <w:rPr>
           <w:rFonts w:ascii="Times New Roman" w:eastAsia="Times New Roman" w:hAnsi="Times New Roman" w:cs="Times New Roman"/>
+        </w:rPr>
+      </w:pPr>
+      <w:proofErr w:type="gramStart"/>
+      <w:r>
+        <w:rPr>
+          <w:rFonts w:ascii="Times New Roman" w:eastAsia="Times New Roman" w:hAnsi="Times New Roman" w:cs="Times New Roman"/>
           <w:lang w:val="en-US"/>
         </w:rPr>
-      </w:pPr>
+        <w:t xml:space="preserve">NOOY, </w:t>
+      </w:r>
+      <w:proofErr w:type="spellStart"/>
+      <w:r>
+        <w:rPr>
+          <w:rFonts w:ascii="Times New Roman" w:eastAsia="Times New Roman" w:hAnsi="Times New Roman" w:cs="Times New Roman"/>
+          <w:lang w:val="en-US"/>
+        </w:rPr>
+        <w:t>Wouter</w:t>
+      </w:r>
+      <w:proofErr w:type="spellEnd"/>
+      <w:r>
+        <w:rPr>
+          <w:rFonts w:ascii="Times New Roman" w:eastAsia="Times New Roman" w:hAnsi="Times New Roman" w:cs="Times New Roman"/>
+          <w:lang w:val="en-US"/>
+        </w:rPr>
+        <w:t>; MRVAR, Andrej; BATAGELJ, Vladimir.</w:t>
+      </w:r>
+      <w:proofErr w:type="gramEnd"/>
+      <w:r>
+        <w:rPr>
+          <w:rFonts w:ascii="Times New Roman" w:eastAsia="Times New Roman" w:hAnsi="Times New Roman" w:cs="Times New Roman"/>
+          <w:lang w:val="en-US"/>
+        </w:rPr>
+        <w:t xml:space="preserve"> </w:t>
+      </w:r>
       <w:proofErr w:type="gramStart"/>
       <w:r>
         <w:rPr>
           <w:rFonts w:ascii="Times New Roman" w:eastAsia="Times New Roman" w:hAnsi="Times New Roman" w:cs="Times New Roman"/>
           <w:lang w:val="en-US"/>
         </w:rPr>
-        <w:t xml:space="preserve">NOOY, </w:t>
+        <w:t xml:space="preserve">Exploratory Network Analysis with </w:t>
       </w:r>
       <w:proofErr w:type="spellStart"/>
       <w:r>
@@ -18140,7 +18314,7 @@
           <w:rFonts w:ascii="Times New Roman" w:eastAsia="Times New Roman" w:hAnsi="Times New Roman" w:cs="Times New Roman"/>
           <w:lang w:val="en-US"/>
         </w:rPr>
-        <w:t>Wouter</w:t>
+        <w:t>Pajek</w:t>
       </w:r>
       <w:proofErr w:type="spellEnd"/>
       <w:r>
@@ -18148,7 +18322,7 @@
           <w:rFonts w:ascii="Times New Roman" w:eastAsia="Times New Roman" w:hAnsi="Times New Roman" w:cs="Times New Roman"/>
           <w:lang w:val="en-US"/>
         </w:rPr>
-        <w:t>; MRVAR, Andrej; BATAGELJ, Vladimir.</w:t>
+        <w:t>.</w:t>
       </w:r>
       <w:proofErr w:type="gramEnd"/>
       <w:r>
@@ -18158,166 +18332,126 @@
         </w:rPr>
         <w:t xml:space="preserve"> </w:t>
       </w:r>
+      <w:r>
+        <w:rPr>
+          <w:rFonts w:ascii="Times New Roman" w:eastAsia="Times New Roman" w:hAnsi="Times New Roman" w:cs="Times New Roman"/>
+        </w:rPr>
+        <w:t xml:space="preserve">Cambridge </w:t>
+      </w:r>
+      <w:proofErr w:type="spellStart"/>
+      <w:r>
+        <w:rPr>
+          <w:rFonts w:ascii="Times New Roman" w:eastAsia="Times New Roman" w:hAnsi="Times New Roman" w:cs="Times New Roman"/>
+        </w:rPr>
+        <w:t>University</w:t>
+      </w:r>
+      <w:proofErr w:type="spellEnd"/>
+      <w:r>
+        <w:rPr>
+          <w:rFonts w:ascii="Times New Roman" w:eastAsia="Times New Roman" w:hAnsi="Times New Roman" w:cs="Times New Roman"/>
+        </w:rPr>
+        <w:t xml:space="preserve"> Press, Cambridge: 2005.</w:t>
+      </w:r>
+    </w:p>
+    <w:p>
+      <w:pPr>
+        <w:spacing w:before="100" w:beforeAutospacing="1" w:after="100" w:afterAutospacing="1" w:line="20" w:lineRule="atLeast"/>
+        <w:rPr>
+          <w:rFonts w:ascii="Times New Roman" w:eastAsia="Times New Roman" w:hAnsi="Times New Roman" w:cs="Times New Roman"/>
+        </w:rPr>
+      </w:pPr>
+      <w:r>
+        <w:rPr>
+          <w:rFonts w:ascii="Times New Roman" w:eastAsia="Times New Roman" w:hAnsi="Times New Roman" w:cs="Times New Roman"/>
+        </w:rPr>
+        <w:t>SACERDOTE, Helena Célia de Souza. Análise da mediação em educação online sob a ótica da Análise de Redes Sociais: o caso do curso de Especialização em Gestão da Segurança da Informação e Comunicações. 2013. 145 f., il. Dissertação (Mestrado em Ciência da Informação)—Universidade de Brasília, Brasília, 2013.</w:t>
+      </w:r>
+    </w:p>
+    <w:p>
+      <w:pPr>
+        <w:spacing w:before="100" w:beforeAutospacing="1" w:after="100" w:afterAutospacing="1" w:line="20" w:lineRule="atLeast"/>
+        <w:rPr>
+          <w:rFonts w:ascii="Times New Roman" w:eastAsia="Times New Roman" w:hAnsi="Times New Roman" w:cs="Times New Roman"/>
+        </w:rPr>
+      </w:pPr>
+      <w:r>
+        <w:rPr>
+          <w:rFonts w:ascii="Times New Roman" w:eastAsia="Times New Roman" w:hAnsi="Times New Roman" w:cs="Times New Roman"/>
+          <w:lang w:val="en-US"/>
+        </w:rPr>
+        <w:t xml:space="preserve">SAGEMAN, Marc. </w:t>
+      </w:r>
       <w:proofErr w:type="gramStart"/>
       <w:r>
         <w:rPr>
           <w:rFonts w:ascii="Times New Roman" w:eastAsia="Times New Roman" w:hAnsi="Times New Roman" w:cs="Times New Roman"/>
           <w:lang w:val="en-US"/>
         </w:rPr>
-        <w:t xml:space="preserve">Exploratory Network Analysis with </w:t>
+        <w:t>Understanding Terror Networks.</w:t>
+      </w:r>
+      <w:proofErr w:type="gramEnd"/>
+      <w:r>
+        <w:rPr>
+          <w:rFonts w:ascii="Times New Roman" w:eastAsia="Times New Roman" w:hAnsi="Times New Roman" w:cs="Times New Roman"/>
+          <w:lang w:val="en-US"/>
+        </w:rPr>
+        <w:t xml:space="preserve"> </w:t>
+      </w:r>
+      <w:proofErr w:type="gramStart"/>
+      <w:r>
+        <w:rPr>
+          <w:rFonts w:ascii="Times New Roman" w:eastAsia="Times New Roman" w:hAnsi="Times New Roman" w:cs="Times New Roman"/>
+          <w:lang w:val="en-US"/>
+        </w:rPr>
+        <w:t>UPCC book collections on Project MUSE.</w:t>
+      </w:r>
+      <w:proofErr w:type="gramEnd"/>
+      <w:r>
+        <w:rPr>
+          <w:rFonts w:ascii="Times New Roman" w:eastAsia="Times New Roman" w:hAnsi="Times New Roman" w:cs="Times New Roman"/>
+          <w:lang w:val="en-US"/>
+        </w:rPr>
+        <w:t xml:space="preserve"> </w:t>
       </w:r>
       <w:proofErr w:type="spellStart"/>
       <w:r>
         <w:rPr>
           <w:rFonts w:ascii="Times New Roman" w:eastAsia="Times New Roman" w:hAnsi="Times New Roman" w:cs="Times New Roman"/>
-          <w:lang w:val="en-US"/>
-        </w:rPr>
-        <w:t>Pajek</w:t>
+        </w:rPr>
+        <w:t>University</w:t>
       </w:r>
       <w:proofErr w:type="spellEnd"/>
       <w:r>
         <w:rPr>
           <w:rFonts w:ascii="Times New Roman" w:eastAsia="Times New Roman" w:hAnsi="Times New Roman" w:cs="Times New Roman"/>
-          <w:lang w:val="en-US"/>
-        </w:rPr>
-        <w:t>.</w:t>
-      </w:r>
-      <w:proofErr w:type="gramEnd"/>
-      <w:r>
-        <w:rPr>
-          <w:rFonts w:ascii="Times New Roman" w:eastAsia="Times New Roman" w:hAnsi="Times New Roman" w:cs="Times New Roman"/>
-          <w:lang w:val="en-US"/>
         </w:rPr>
         <w:t xml:space="preserve"> </w:t>
       </w:r>
-      <w:r>
-        <w:rPr>
-          <w:rFonts w:ascii="Times New Roman" w:eastAsia="Times New Roman" w:hAnsi="Times New Roman" w:cs="Times New Roman"/>
-          <w:lang w:val="en-US"/>
-        </w:rPr>
-        <w:t xml:space="preserve">Cambridge </w:t>
-      </w:r>
       <w:proofErr w:type="spellStart"/>
       <w:r>
         <w:rPr>
           <w:rFonts w:ascii="Times New Roman" w:eastAsia="Times New Roman" w:hAnsi="Times New Roman" w:cs="Times New Roman"/>
-          <w:lang w:val="en-US"/>
-        </w:rPr>
-        <w:t>University</w:t>
+        </w:rPr>
+        <w:t>of</w:t>
       </w:r>
       <w:proofErr w:type="spellEnd"/>
       <w:r>
         <w:rPr>
           <w:rFonts w:ascii="Times New Roman" w:eastAsia="Times New Roman" w:hAnsi="Times New Roman" w:cs="Times New Roman"/>
-          <w:lang w:val="en-US"/>
-        </w:rPr>
-        <w:t xml:space="preserve"> Press, Cambridge: 2005.</w:t>
-      </w:r>
-    </w:p>
-    <w:p>
-      <w:pPr>
-        <w:spacing w:before="100" w:beforeAutospacing="1" w:after="100" w:afterAutospacing="1" w:line="20" w:lineRule="atLeast"/>
-        <w:rPr>
-          <w:rFonts w:ascii="Times New Roman" w:eastAsia="Times New Roman" w:hAnsi="Times New Roman" w:cs="Times New Roman"/>
-          <w:lang w:val="en-US"/>
-        </w:rPr>
-      </w:pPr>
-      <w:r>
-        <w:rPr>
-          <w:rFonts w:ascii="Times New Roman" w:eastAsia="Times New Roman" w:hAnsi="Times New Roman" w:cs="Times New Roman"/>
-          <w:lang w:val="en-US"/>
-        </w:rPr>
-        <w:t>SACERDOTE, Helena Célia de Souza. Análise da mediação em educação online sob a ótica da Análise de Redes Sociais: o caso do curso de Especialização em Gestão da Segurança da Informação e Comunicações. 2013. 145 f., il. Dissertação (Mestrado em Ciência da Informação)—Universidade de Brasília, Brasília, 2013.</w:t>
-      </w:r>
-    </w:p>
-    <w:p>
-      <w:pPr>
-        <w:spacing w:before="100" w:beforeAutospacing="1" w:after="100" w:afterAutospacing="1" w:line="20" w:lineRule="atLeast"/>
-      </w:pPr>
-      <w:r>
-        <w:rPr>
-          <w:rFonts w:ascii="Times New Roman" w:eastAsia="Times New Roman" w:hAnsi="Times New Roman" w:cs="Times New Roman"/>
-          <w:lang w:val="en-US"/>
-        </w:rPr>
-        <w:t xml:space="preserve">SAGEMAN, Marc. </w:t>
-      </w:r>
-      <w:proofErr w:type="gramStart"/>
-      <w:r>
-        <w:rPr>
-          <w:rFonts w:ascii="Times New Roman" w:eastAsia="Times New Roman" w:hAnsi="Times New Roman" w:cs="Times New Roman"/>
-          <w:lang w:val="en-US"/>
-        </w:rPr>
-        <w:t>Understanding Terror Networks.</w:t>
-      </w:r>
-      <w:proofErr w:type="gramEnd"/>
-      <w:r>
-        <w:rPr>
-          <w:rFonts w:ascii="Times New Roman" w:eastAsia="Times New Roman" w:hAnsi="Times New Roman" w:cs="Times New Roman"/>
-          <w:lang w:val="en-US"/>
         </w:rPr>
         <w:t xml:space="preserve"> </w:t>
       </w:r>
-      <w:proofErr w:type="gramStart"/>
-      <w:r>
-        <w:rPr>
-          <w:rFonts w:ascii="Times New Roman" w:eastAsia="Times New Roman" w:hAnsi="Times New Roman" w:cs="Times New Roman"/>
-          <w:lang w:val="en-US"/>
-        </w:rPr>
-        <w:t>UPCC book collections on Project MUSE.</w:t>
-      </w:r>
-      <w:proofErr w:type="gramEnd"/>
-      <w:r>
-        <w:rPr>
-          <w:rFonts w:ascii="Times New Roman" w:eastAsia="Times New Roman" w:hAnsi="Times New Roman" w:cs="Times New Roman"/>
-          <w:lang w:val="en-US"/>
-        </w:rPr>
-        <w:t xml:space="preserve"> </w:t>
-      </w:r>
       <w:proofErr w:type="spellStart"/>
       <w:r>
         <w:rPr>
           <w:rFonts w:ascii="Times New Roman" w:eastAsia="Times New Roman" w:hAnsi="Times New Roman" w:cs="Times New Roman"/>
-          <w:lang w:val="en-US"/>
-        </w:rPr>
-        <w:t>University</w:t>
+        </w:rPr>
+        <w:t>Pennsylvania</w:t>
       </w:r>
       <w:proofErr w:type="spellEnd"/>
       <w:r>
         <w:rPr>
           <w:rFonts w:ascii="Times New Roman" w:eastAsia="Times New Roman" w:hAnsi="Times New Roman" w:cs="Times New Roman"/>
-          <w:lang w:val="en-US"/>
-        </w:rPr>
-        <w:t xml:space="preserve"> </w:t>
-      </w:r>
-      <w:proofErr w:type="spellStart"/>
-      <w:r>
-        <w:rPr>
-          <w:rFonts w:ascii="Times New Roman" w:eastAsia="Times New Roman" w:hAnsi="Times New Roman" w:cs="Times New Roman"/>
-          <w:lang w:val="en-US"/>
-        </w:rPr>
-        <w:t>of</w:t>
-      </w:r>
-      <w:proofErr w:type="spellEnd"/>
-      <w:r>
-        <w:rPr>
-          <w:rFonts w:ascii="Times New Roman" w:eastAsia="Times New Roman" w:hAnsi="Times New Roman" w:cs="Times New Roman"/>
-          <w:lang w:val="en-US"/>
-        </w:rPr>
-        <w:t xml:space="preserve"> </w:t>
-      </w:r>
-      <w:proofErr w:type="spellStart"/>
-      <w:r>
-        <w:rPr>
-          <w:rFonts w:ascii="Times New Roman" w:eastAsia="Times New Roman" w:hAnsi="Times New Roman" w:cs="Times New Roman"/>
-          <w:lang w:val="en-US"/>
-        </w:rPr>
-        <w:t>Pennsylvania</w:t>
-      </w:r>
-      <w:proofErr w:type="spellEnd"/>
-      <w:r>
-        <w:rPr>
-          <w:rFonts w:ascii="Times New Roman" w:eastAsia="Times New Roman" w:hAnsi="Times New Roman" w:cs="Times New Roman"/>
-          <w:lang w:val="en-US"/>
         </w:rPr>
         <w:t xml:space="preserve"> Press, 2011 Disponível parcialmente em</w:t>
       </w:r>
@@ -18386,6 +18520,9 @@
     <w:p>
       <w:pPr>
         <w:spacing w:before="100" w:beforeAutospacing="1" w:after="100" w:afterAutospacing="1" w:line="20" w:lineRule="atLeast"/>
+        <w:rPr>
+          <w:rFonts w:ascii="Times New Roman" w:eastAsia="Times New Roman" w:hAnsi="Times New Roman" w:cs="Times New Roman"/>
+        </w:rPr>
       </w:pPr>
       <w:r>
         <w:rPr>
@@ -18416,20 +18553,115 @@
         <w:jc w:val="left"/>
         <w:rPr>
           <w:rFonts w:ascii="Times New Roman" w:eastAsia="Times New Roman" w:hAnsi="Times New Roman" w:cs="Times New Roman"/>
-        </w:rPr>
-      </w:pPr>
-      <w:r>
-        <w:rPr>
-          <w:rFonts w:ascii="Times New Roman" w:eastAsia="Times New Roman" w:hAnsi="Times New Roman" w:cs="Times New Roman"/>
+          <w:lang w:val="en-US"/>
+        </w:rPr>
+      </w:pPr>
+      <w:r>
+        <w:rPr>
+          <w:rFonts w:ascii="Times New Roman" w:eastAsia="Times New Roman" w:hAnsi="Times New Roman" w:cs="Times New Roman"/>
+          <w:lang w:val="en-US"/>
         </w:rPr>
         <w:lastRenderedPageBreak/>
-        <w:t xml:space="preserve">SOUTO, Leonardo Fernandes. Mediação em serviços de disseminação seletiva de informações no ambiente de bibliotecas digitais federadas. 2008. Tese (Doutorado em Cultura e Informação) - Escola de Comunicações e Artes, Universidade de São Paulo, São Paulo, 2008. Disponível em: &lt;http://www.teses.usp.br/teses/disponiveis/27/27151/tde-13072009-184314/&gt;. </w:t>
-      </w:r>
-      <w:r>
-        <w:rPr>
-          <w:rFonts w:ascii="Times New Roman" w:eastAsia="Times New Roman" w:hAnsi="Times New Roman" w:cs="Times New Roman"/>
-        </w:rPr>
-        <w:t>Acesso em: 2013-06-03.</w:t>
+        <w:t xml:space="preserve">SINGHAL </w:t>
+      </w:r>
+      <w:proofErr w:type="spellStart"/>
+      <w:r>
+        <w:rPr>
+          <w:rFonts w:ascii="Times New Roman" w:eastAsia="Times New Roman" w:hAnsi="Times New Roman" w:cs="Times New Roman"/>
+          <w:lang w:val="en-US"/>
+        </w:rPr>
+        <w:t>Ayush</w:t>
+      </w:r>
+      <w:proofErr w:type="spellEnd"/>
+      <w:r>
+        <w:rPr>
+          <w:rFonts w:ascii="Times New Roman" w:eastAsia="Times New Roman" w:hAnsi="Times New Roman" w:cs="Times New Roman"/>
+          <w:lang w:val="en-US"/>
+        </w:rPr>
+        <w:t xml:space="preserve">, SRIVASTAVA </w:t>
+      </w:r>
+      <w:proofErr w:type="spellStart"/>
+      <w:r>
+        <w:rPr>
+          <w:rFonts w:ascii="Times New Roman" w:eastAsia="Times New Roman" w:hAnsi="Times New Roman" w:cs="Times New Roman"/>
+          <w:lang w:val="en-US"/>
+        </w:rPr>
+        <w:t>Jaideep</w:t>
+      </w:r>
+      <w:proofErr w:type="spellEnd"/>
+      <w:r>
+        <w:rPr>
+          <w:rFonts w:ascii="Times New Roman" w:eastAsia="Times New Roman" w:hAnsi="Times New Roman" w:cs="Times New Roman"/>
+          <w:lang w:val="en-US"/>
+        </w:rPr>
+        <w:t>, "Data Extract: Mining Context from the Web for Dataset Extraction," International Journal of Machine Learning and Computing vol. 3, no. 2, pp. 219-223, 2013.</w:t>
+      </w:r>
+      <w:r>
+        <w:rPr>
+          <w:rFonts w:ascii="Times New Roman" w:eastAsia="Times New Roman" w:hAnsi="Times New Roman" w:cs="Times New Roman"/>
+          <w:lang w:val="en-US"/>
+        </w:rPr>
+        <w:t xml:space="preserve"> </w:t>
+      </w:r>
+      <w:proofErr w:type="spellStart"/>
+      <w:r>
+        <w:rPr>
+          <w:rFonts w:ascii="Times New Roman" w:eastAsia="Times New Roman" w:hAnsi="Times New Roman" w:cs="Times New Roman"/>
+          <w:u w:val="single"/>
+          <w:lang w:val="en-US"/>
+        </w:rPr>
+        <w:t>Dispon</w:t>
+      </w:r>
+      <w:r>
+        <w:rPr>
+          <w:rFonts w:ascii="Times New Roman" w:eastAsia="Times New Roman" w:hAnsi="Times New Roman" w:cs="Times New Roman"/>
+          <w:u w:val="single"/>
+          <w:lang w:val="en-US"/>
+        </w:rPr>
+        <w:t>í</w:t>
+      </w:r>
+      <w:r>
+        <w:rPr>
+          <w:rFonts w:ascii="Times New Roman" w:eastAsia="Times New Roman" w:hAnsi="Times New Roman" w:cs="Times New Roman"/>
+          <w:u w:val="single"/>
+          <w:lang w:val="en-US"/>
+        </w:rPr>
+        <w:t>vel</w:t>
+      </w:r>
+      <w:proofErr w:type="spellEnd"/>
+      <w:r>
+        <w:rPr>
+          <w:rFonts w:ascii="Times New Roman" w:eastAsia="Times New Roman" w:hAnsi="Times New Roman" w:cs="Times New Roman"/>
+          <w:lang w:val="en-US"/>
+        </w:rPr>
+        <w:t xml:space="preserve"> </w:t>
+      </w:r>
+      <w:proofErr w:type="spellStart"/>
+      <w:r>
+        <w:rPr>
+          <w:rFonts w:ascii="Times New Roman" w:eastAsia="Times New Roman" w:hAnsi="Times New Roman" w:cs="Times New Roman"/>
+          <w:lang w:val="en-US"/>
+        </w:rPr>
+        <w:t>em</w:t>
+      </w:r>
+      <w:proofErr w:type="spellEnd"/>
+      <w:r>
+        <w:rPr>
+          <w:rFonts w:ascii="Times New Roman" w:eastAsia="Times New Roman" w:hAnsi="Times New Roman" w:cs="Times New Roman"/>
+          <w:lang w:val="en-US"/>
+        </w:rPr>
+        <w:t xml:space="preserve"> &lt;</w:t>
+      </w:r>
+      <w:hyperlink r:id="rId32" w:history="1">
+        <w:r>
+          <w:rPr>
+            <w:rStyle w:val="Hyperlink"/>
+          </w:rPr>
+          <w:t>http://www.ijmlc.org/papers/306-K0019.pdf</w:t>
+        </w:r>
+      </w:hyperlink>
+      <w:r>
+        <w:t>&gt;</w:t>
       </w:r>
     </w:p>
     <w:p>
@@ -18444,79 +18676,13 @@
         <w:rPr>
           <w:rFonts w:ascii="Times New Roman" w:eastAsia="Times New Roman" w:hAnsi="Times New Roman" w:cs="Times New Roman"/>
         </w:rPr>
-        <w:t xml:space="preserve">TAVARES, Rosemeire Barbosa. O uso de técnicas de pesquisa </w:t>
-      </w:r>
-      <w:proofErr w:type="spellStart"/>
-      <w:r>
-        <w:rPr>
-          <w:rFonts w:ascii="Times New Roman" w:eastAsia="Times New Roman" w:hAnsi="Times New Roman" w:cs="Times New Roman"/>
-        </w:rPr>
-        <w:t>participatória</w:t>
-      </w:r>
-      <w:proofErr w:type="spellEnd"/>
-      <w:r>
-        <w:rPr>
-          <w:rFonts w:ascii="Times New Roman" w:eastAsia="Times New Roman" w:hAnsi="Times New Roman" w:cs="Times New Roman"/>
-        </w:rPr>
-        <w:t xml:space="preserve"> na comunicação da informação em comunidades, levando em conta letramento informacional e trabalho colaborativo para desenvolvimento de cidadania. 2011. 257 f., il. Tese (Doutorado em Ciência da Informação)— Universidade de Brasília, Brasília, 2011.</w:t>
-      </w:r>
-      <w:r>
-        <w:rPr>
-          <w:rFonts w:ascii="Times New Roman" w:eastAsia="Times New Roman" w:hAnsi="Times New Roman" w:cs="Times New Roman"/>
-        </w:rPr>
-        <w:t xml:space="preserve"> </w:t>
-      </w:r>
-      <w:r>
-        <w:rPr>
-          <w:rFonts w:ascii="Times New Roman" w:eastAsia="Times New Roman" w:hAnsi="Times New Roman" w:cs="Times New Roman"/>
-        </w:rPr>
-        <w:t>Disponível</w:t>
-      </w:r>
-      <w:r>
-        <w:rPr>
-          <w:rFonts w:ascii="Times New Roman" w:eastAsia="Times New Roman" w:hAnsi="Times New Roman" w:cs="Times New Roman"/>
-        </w:rPr>
-        <w:t xml:space="preserve"> em &lt;</w:t>
-      </w:r>
-      <w:r>
-        <w:rPr>
-          <w:rFonts w:ascii="Times New Roman" w:eastAsia="Times New Roman" w:hAnsi="Times New Roman" w:cs="Times New Roman"/>
-        </w:rPr>
-        <w:t>http://repositorio.unb.br/bitstream/10482/10410/1/2011_RosemeireBarbosaTavares.pdf</w:t>
-      </w:r>
-      <w:r>
-        <w:rPr>
-          <w:rFonts w:ascii="Times New Roman" w:eastAsia="Times New Roman" w:hAnsi="Times New Roman" w:cs="Times New Roman"/>
-        </w:rPr>
-        <w:t>&gt;</w:t>
-      </w:r>
-    </w:p>
-    <w:p>
-      <w:pPr>
-        <w:spacing w:before="100" w:beforeAutospacing="1" w:after="100" w:afterAutospacing="1" w:line="20" w:lineRule="atLeast"/>
-        <w:rPr>
-          <w:rFonts w:ascii="Times New Roman" w:eastAsia="Times New Roman" w:hAnsi="Times New Roman" w:cs="Times New Roman"/>
-        </w:rPr>
-      </w:pPr>
-      <w:r>
-        <w:rPr>
-          <w:rFonts w:ascii="Times New Roman" w:eastAsia="Times New Roman" w:hAnsi="Times New Roman" w:cs="Times New Roman"/>
-        </w:rPr>
-        <w:t>VERGUEIRO, W</w:t>
-      </w:r>
-      <w:proofErr w:type="gramStart"/>
-      <w:r>
-        <w:rPr>
-          <w:rFonts w:ascii="Times New Roman" w:eastAsia="Times New Roman" w:hAnsi="Times New Roman" w:cs="Times New Roman"/>
-        </w:rPr>
-        <w:t>.;</w:t>
-      </w:r>
-      <w:proofErr w:type="gramEnd"/>
-      <w:r>
-        <w:rPr>
-          <w:rFonts w:ascii="Times New Roman" w:eastAsia="Times New Roman" w:hAnsi="Times New Roman" w:cs="Times New Roman"/>
-        </w:rPr>
-        <w:t xml:space="preserve"> SUGAHARA, C. R. Aspectos conceituais e metodológicos de redes sociais e sua influência no estudo de fluxos de informação. Revista Digital de Biblioteconomia &amp; Ciência da Informação, Campinas, v. 7, n. 2, p. 102-117, jan./jun. 2010.</w:t>
+        <w:t xml:space="preserve">SOUTO, Leonardo Fernandes. Mediação em serviços de disseminação seletiva de informações no ambiente de bibliotecas digitais federadas. 2008. Tese (Doutorado em Cultura e Informação) - Escola de Comunicações e Artes, Universidade de São Paulo, São Paulo, 2008. Disponível em: &lt;http://www.teses.usp.br/teses/disponiveis/27/27151/tde-13072009-184314/&gt;. </w:t>
+      </w:r>
+      <w:r>
+        <w:rPr>
+          <w:rFonts w:ascii="Times New Roman" w:eastAsia="Times New Roman" w:hAnsi="Times New Roman" w:cs="Times New Roman"/>
+        </w:rPr>
+        <w:t>Acesso em: 2013-06-03.</w:t>
       </w:r>
     </w:p>
     <w:p>
@@ -18527,216 +18693,83 @@
           <w:rFonts w:ascii="Times New Roman" w:eastAsia="Times New Roman" w:hAnsi="Times New Roman" w:cs="Times New Roman"/>
         </w:rPr>
       </w:pPr>
+      <w:r>
+        <w:rPr>
+          <w:rFonts w:ascii="Times New Roman" w:eastAsia="Times New Roman" w:hAnsi="Times New Roman" w:cs="Times New Roman"/>
+        </w:rPr>
+        <w:t xml:space="preserve">TAVARES, Rosemeire Barbosa. O uso de técnicas de pesquisa </w:t>
+      </w:r>
+      <w:proofErr w:type="spellStart"/>
+      <w:r>
+        <w:rPr>
+          <w:rFonts w:ascii="Times New Roman" w:eastAsia="Times New Roman" w:hAnsi="Times New Roman" w:cs="Times New Roman"/>
+        </w:rPr>
+        <w:t>participatória</w:t>
+      </w:r>
+      <w:proofErr w:type="spellEnd"/>
+      <w:r>
+        <w:rPr>
+          <w:rFonts w:ascii="Times New Roman" w:eastAsia="Times New Roman" w:hAnsi="Times New Roman" w:cs="Times New Roman"/>
+        </w:rPr>
+        <w:t xml:space="preserve"> na comunicação da informação em comunidades, levando em conta letramento informacional e trabalho colaborativo para desenvolvimento de cidadania. 2011. 257 f., il. Tese (Doutorado em Ciência da Informação)— Universidade de Brasília, Brasília, 2011.</w:t>
+      </w:r>
+      <w:r>
+        <w:rPr>
+          <w:rFonts w:ascii="Times New Roman" w:eastAsia="Times New Roman" w:hAnsi="Times New Roman" w:cs="Times New Roman"/>
+        </w:rPr>
+        <w:t xml:space="preserve"> </w:t>
+      </w:r>
+      <w:r>
+        <w:rPr>
+          <w:rFonts w:ascii="Times New Roman" w:eastAsia="Times New Roman" w:hAnsi="Times New Roman" w:cs="Times New Roman"/>
+        </w:rPr>
+        <w:t>Disponível</w:t>
+      </w:r>
+      <w:r>
+        <w:rPr>
+          <w:rFonts w:ascii="Times New Roman" w:eastAsia="Times New Roman" w:hAnsi="Times New Roman" w:cs="Times New Roman"/>
+        </w:rPr>
+        <w:t xml:space="preserve"> em &lt;</w:t>
+      </w:r>
+      <w:r>
+        <w:rPr>
+          <w:rFonts w:ascii="Times New Roman" w:eastAsia="Times New Roman" w:hAnsi="Times New Roman" w:cs="Times New Roman"/>
+        </w:rPr>
+        <w:t>http://repositorio.unb.br/bitstream/10482/10410/1/2011_RosemeireBarbosaTavares.pdf</w:t>
+      </w:r>
+      <w:r>
+        <w:rPr>
+          <w:rFonts w:ascii="Times New Roman" w:eastAsia="Times New Roman" w:hAnsi="Times New Roman" w:cs="Times New Roman"/>
+        </w:rPr>
+        <w:t>&gt;</w:t>
+      </w:r>
+    </w:p>
+    <w:p>
+      <w:pPr>
+        <w:spacing w:before="100" w:beforeAutospacing="1" w:after="100" w:afterAutospacing="1" w:line="20" w:lineRule="atLeast"/>
+        <w:rPr>
+          <w:rFonts w:ascii="Times New Roman" w:eastAsia="Times New Roman" w:hAnsi="Times New Roman" w:cs="Times New Roman"/>
+        </w:rPr>
+      </w:pPr>
+      <w:r>
+        <w:rPr>
+          <w:rFonts w:ascii="Times New Roman" w:eastAsia="Times New Roman" w:hAnsi="Times New Roman" w:cs="Times New Roman"/>
+        </w:rPr>
+        <w:t>VERGUEIRO, W</w:t>
+      </w:r>
       <w:proofErr w:type="gramStart"/>
       <w:r>
         <w:rPr>
           <w:rFonts w:ascii="Times New Roman" w:eastAsia="Times New Roman" w:hAnsi="Times New Roman" w:cs="Times New Roman"/>
-          <w:lang w:val="en-US"/>
-        </w:rPr>
-        <w:t xml:space="preserve">WATZLAWICK, P., </w:t>
-      </w:r>
-      <w:proofErr w:type="spellStart"/>
-      <w:r>
-        <w:rPr>
-          <w:rFonts w:ascii="Times New Roman" w:eastAsia="Times New Roman" w:hAnsi="Times New Roman" w:cs="Times New Roman"/>
-          <w:lang w:val="en-US"/>
-        </w:rPr>
-        <w:t>Beavin</w:t>
-      </w:r>
-      <w:proofErr w:type="spellEnd"/>
-      <w:r>
-        <w:rPr>
-          <w:rFonts w:ascii="Times New Roman" w:eastAsia="Times New Roman" w:hAnsi="Times New Roman" w:cs="Times New Roman"/>
-          <w:lang w:val="en-US"/>
-        </w:rPr>
-        <w:t>, J., &amp; Jackson, D. D. (1967).</w:t>
+        </w:rPr>
+        <w:t>.;</w:t>
       </w:r>
       <w:proofErr w:type="gramEnd"/>
       <w:r>
         <w:rPr>
           <w:rFonts w:ascii="Times New Roman" w:eastAsia="Times New Roman" w:hAnsi="Times New Roman" w:cs="Times New Roman"/>
-          <w:lang w:val="en-US"/>
-        </w:rPr>
-        <w:t xml:space="preserve"> </w:t>
-      </w:r>
-      <w:proofErr w:type="gramStart"/>
-      <w:r>
-        <w:rPr>
-          <w:rFonts w:ascii="Times New Roman" w:eastAsia="Times New Roman" w:hAnsi="Times New Roman" w:cs="Times New Roman"/>
-          <w:lang w:val="en-US"/>
-        </w:rPr>
-        <w:t>Pragmatics of Human Communication.</w:t>
-      </w:r>
-      <w:proofErr w:type="gramEnd"/>
-      <w:r>
-        <w:rPr>
-          <w:rFonts w:ascii="Times New Roman" w:eastAsia="Times New Roman" w:hAnsi="Times New Roman" w:cs="Times New Roman"/>
-          <w:lang w:val="en-US"/>
-        </w:rPr>
-        <w:t xml:space="preserve"> </w:t>
-      </w:r>
-      <w:proofErr w:type="gramStart"/>
-      <w:r>
-        <w:rPr>
-          <w:rFonts w:ascii="Times New Roman" w:eastAsia="Times New Roman" w:hAnsi="Times New Roman" w:cs="Times New Roman"/>
-          <w:lang w:val="en-US"/>
-        </w:rPr>
-        <w:t>A study of interactional patterns, pathologies, and paradoxes.</w:t>
-      </w:r>
-      <w:proofErr w:type="gramEnd"/>
-      <w:r>
-        <w:rPr>
-          <w:rFonts w:ascii="Times New Roman" w:eastAsia="Times New Roman" w:hAnsi="Times New Roman" w:cs="Times New Roman"/>
-          <w:lang w:val="en-US"/>
-        </w:rPr>
-        <w:t xml:space="preserve"> </w:t>
-      </w:r>
-      <w:r>
-        <w:rPr>
-          <w:rFonts w:ascii="Times New Roman" w:eastAsia="Times New Roman" w:hAnsi="Times New Roman" w:cs="Times New Roman"/>
-        </w:rPr>
-        <w:t>New York: Norton</w:t>
-      </w:r>
-      <w:r>
-        <w:rPr>
-          <w:rFonts w:ascii="Times New Roman" w:eastAsia="Times New Roman" w:hAnsi="Times New Roman" w:cs="Times New Roman"/>
-        </w:rPr>
-        <w:t>. Disponível parcialmente em &lt;</w:t>
-      </w:r>
-      <w:r>
-        <w:t xml:space="preserve"> </w:t>
-      </w:r>
-      <w:r>
-        <w:rPr>
-          <w:rFonts w:ascii="Times New Roman" w:eastAsia="Times New Roman" w:hAnsi="Times New Roman" w:cs="Times New Roman"/>
-        </w:rPr>
-        <w:t>http://books.google.com.br/books/about/Pragmatics_of_Human_Communication.html?</w:t>
-      </w:r>
-      <w:proofErr w:type="gramStart"/>
-      <w:r>
-        <w:rPr>
-          <w:rFonts w:ascii="Times New Roman" w:eastAsia="Times New Roman" w:hAnsi="Times New Roman" w:cs="Times New Roman"/>
-        </w:rPr>
-        <w:t>id</w:t>
-      </w:r>
-      <w:proofErr w:type="gramEnd"/>
-      <w:r>
-        <w:rPr>
-          <w:rFonts w:ascii="Times New Roman" w:eastAsia="Times New Roman" w:hAnsi="Times New Roman" w:cs="Times New Roman"/>
-        </w:rPr>
-        <w:t>=OqFmcgAACAAJ&amp;redir_esc=y</w:t>
-      </w:r>
-      <w:r>
-        <w:rPr>
-          <w:rFonts w:ascii="Times New Roman" w:eastAsia="Times New Roman" w:hAnsi="Times New Roman" w:cs="Times New Roman"/>
-        </w:rPr>
-        <w:t>&gt;</w:t>
-      </w:r>
-    </w:p>
-    <w:p>
-      <w:pPr>
-        <w:spacing w:before="100" w:beforeAutospacing="1" w:after="100" w:afterAutospacing="1" w:line="20" w:lineRule="atLeast"/>
-        <w:rPr>
-          <w:rFonts w:ascii="Times New Roman" w:eastAsia="Times New Roman" w:hAnsi="Times New Roman" w:cs="Times New Roman"/>
-          <w:lang w:val="en-US"/>
-        </w:rPr>
-      </w:pPr>
-      <w:proofErr w:type="gramStart"/>
-      <w:r>
-        <w:rPr>
-          <w:rFonts w:ascii="Times New Roman" w:eastAsia="Times New Roman" w:hAnsi="Times New Roman" w:cs="Times New Roman"/>
-          <w:lang w:val="en-US"/>
-        </w:rPr>
-        <w:t>WASSERMAN, Stanley; FAUST, Katherine.</w:t>
-      </w:r>
-      <w:proofErr w:type="gramEnd"/>
-      <w:r>
-        <w:rPr>
-          <w:rFonts w:ascii="Times New Roman" w:eastAsia="Times New Roman" w:hAnsi="Times New Roman" w:cs="Times New Roman"/>
-          <w:lang w:val="en-US"/>
-        </w:rPr>
-        <w:t xml:space="preserve"> Social Network Analysis: Methods and Applications. </w:t>
-      </w:r>
-      <w:r>
-        <w:rPr>
-          <w:rFonts w:ascii="Times New Roman" w:eastAsia="Times New Roman" w:hAnsi="Times New Roman" w:cs="Times New Roman"/>
-          <w:lang w:val="en-US"/>
-        </w:rPr>
-        <w:t>Cambridge: Cambridge University Press, 1994.</w:t>
-      </w:r>
-    </w:p>
-    <w:p>
-      <w:r>
-        <w:rPr>
-          <w:rFonts w:ascii="Times New Roman" w:eastAsia="Times New Roman" w:hAnsi="Times New Roman" w:cs="Times New Roman"/>
-          <w:lang w:val="en-US"/>
-        </w:rPr>
-        <w:t xml:space="preserve">WIENER, N. Cybernetics or Control and Communication in the Animal and </w:t>
-      </w:r>
-      <w:proofErr w:type="gramStart"/>
-      <w:r>
-        <w:rPr>
-          <w:rFonts w:ascii="Times New Roman" w:eastAsia="Times New Roman" w:hAnsi="Times New Roman" w:cs="Times New Roman"/>
-          <w:lang w:val="en-US"/>
-        </w:rPr>
-        <w:t>The</w:t>
-      </w:r>
-      <w:proofErr w:type="gramEnd"/>
-      <w:r>
-        <w:rPr>
-          <w:rFonts w:ascii="Times New Roman" w:eastAsia="Times New Roman" w:hAnsi="Times New Roman" w:cs="Times New Roman"/>
-          <w:lang w:val="en-US"/>
-        </w:rPr>
-        <w:t xml:space="preserve"> Machine. </w:t>
-      </w:r>
-      <w:r>
-        <w:rPr>
-          <w:rFonts w:ascii="Times New Roman" w:eastAsia="Times New Roman" w:hAnsi="Times New Roman" w:cs="Times New Roman"/>
-        </w:rPr>
-        <w:t xml:space="preserve">Hermann. 1948. </w:t>
-      </w:r>
-      <w:proofErr w:type="spellStart"/>
-      <w:r>
-        <w:rPr>
-          <w:rFonts w:ascii="Times New Roman" w:eastAsia="Times New Roman" w:hAnsi="Times New Roman" w:cs="Times New Roman"/>
-        </w:rPr>
-        <w:t>Disponivel</w:t>
-      </w:r>
-      <w:proofErr w:type="spellEnd"/>
-      <w:r>
-        <w:rPr>
-          <w:rFonts w:ascii="Times New Roman" w:eastAsia="Times New Roman" w:hAnsi="Times New Roman" w:cs="Times New Roman"/>
-        </w:rPr>
-        <w:t xml:space="preserve"> parcialmente em &lt;</w:t>
-      </w:r>
-      <w:r>
-        <w:t xml:space="preserve"> </w:t>
-      </w:r>
-      <w:r>
-        <w:rPr>
-          <w:rFonts w:ascii="Times New Roman" w:eastAsia="Times New Roman" w:hAnsi="Times New Roman" w:cs="Times New Roman"/>
-        </w:rPr>
-        <w:t>http://books.google.com.br/books/about/Cybernetics.html?</w:t>
-      </w:r>
-      <w:proofErr w:type="gramStart"/>
-      <w:r>
-        <w:rPr>
-          <w:rFonts w:ascii="Times New Roman" w:eastAsia="Times New Roman" w:hAnsi="Times New Roman" w:cs="Times New Roman"/>
-        </w:rPr>
-        <w:t>id</w:t>
-      </w:r>
-      <w:proofErr w:type="gramEnd"/>
-      <w:r>
-        <w:rPr>
-          <w:rFonts w:ascii="Times New Roman" w:eastAsia="Times New Roman" w:hAnsi="Times New Roman" w:cs="Times New Roman"/>
-        </w:rPr>
-        <w:t>=NnM-uISyywAC&amp;redir_esc=y</w:t>
-      </w:r>
-      <w:r>
-        <w:rPr>
-          <w:rFonts w:ascii="Times New Roman" w:eastAsia="Times New Roman" w:hAnsi="Times New Roman" w:cs="Times New Roman"/>
-        </w:rPr>
-        <w:t>&gt;</w:t>
+        </w:rPr>
+        <w:t xml:space="preserve"> SUGAHARA, C. R. Aspectos conceituais e metodológicos de redes sociais e sua influência no estudo de fluxos de informação. Revista Digital de Biblioteconomia &amp; Ciência da Informação, Campinas, v. 7, n. 2, p. 102-117, jan./jun. 2010.</w:t>
       </w:r>
     </w:p>
     <w:p>
@@ -18747,6 +18780,226 @@
           <w:rFonts w:ascii="Times New Roman" w:eastAsia="Times New Roman" w:hAnsi="Times New Roman" w:cs="Times New Roman"/>
         </w:rPr>
       </w:pPr>
+      <w:proofErr w:type="gramStart"/>
+      <w:r>
+        <w:rPr>
+          <w:rFonts w:ascii="Times New Roman" w:eastAsia="Times New Roman" w:hAnsi="Times New Roman" w:cs="Times New Roman"/>
+          <w:lang w:val="en-US"/>
+        </w:rPr>
+        <w:t xml:space="preserve">WATZLAWICK, P., </w:t>
+      </w:r>
+      <w:proofErr w:type="spellStart"/>
+      <w:r>
+        <w:rPr>
+          <w:rFonts w:ascii="Times New Roman" w:eastAsia="Times New Roman" w:hAnsi="Times New Roman" w:cs="Times New Roman"/>
+          <w:lang w:val="en-US"/>
+        </w:rPr>
+        <w:t>Beavin</w:t>
+      </w:r>
+      <w:proofErr w:type="spellEnd"/>
+      <w:r>
+        <w:rPr>
+          <w:rFonts w:ascii="Times New Roman" w:eastAsia="Times New Roman" w:hAnsi="Times New Roman" w:cs="Times New Roman"/>
+          <w:lang w:val="en-US"/>
+        </w:rPr>
+        <w:t>, J., &amp; Jackson, D. D. (1967).</w:t>
+      </w:r>
+      <w:proofErr w:type="gramEnd"/>
+      <w:r>
+        <w:rPr>
+          <w:rFonts w:ascii="Times New Roman" w:eastAsia="Times New Roman" w:hAnsi="Times New Roman" w:cs="Times New Roman"/>
+          <w:lang w:val="en-US"/>
+        </w:rPr>
+        <w:t xml:space="preserve"> </w:t>
+      </w:r>
+      <w:proofErr w:type="gramStart"/>
+      <w:r>
+        <w:rPr>
+          <w:rFonts w:ascii="Times New Roman" w:eastAsia="Times New Roman" w:hAnsi="Times New Roman" w:cs="Times New Roman"/>
+          <w:lang w:val="en-US"/>
+        </w:rPr>
+        <w:t>Pragmatics of Human Communication.</w:t>
+      </w:r>
+      <w:proofErr w:type="gramEnd"/>
+      <w:r>
+        <w:rPr>
+          <w:rFonts w:ascii="Times New Roman" w:eastAsia="Times New Roman" w:hAnsi="Times New Roman" w:cs="Times New Roman"/>
+          <w:lang w:val="en-US"/>
+        </w:rPr>
+        <w:t xml:space="preserve"> </w:t>
+      </w:r>
+      <w:proofErr w:type="gramStart"/>
+      <w:r>
+        <w:rPr>
+          <w:rFonts w:ascii="Times New Roman" w:eastAsia="Times New Roman" w:hAnsi="Times New Roman" w:cs="Times New Roman"/>
+          <w:lang w:val="en-US"/>
+        </w:rPr>
+        <w:t>A study of interactional patterns, pathologies, and paradoxes.</w:t>
+      </w:r>
+      <w:proofErr w:type="gramEnd"/>
+      <w:r>
+        <w:rPr>
+          <w:rFonts w:ascii="Times New Roman" w:eastAsia="Times New Roman" w:hAnsi="Times New Roman" w:cs="Times New Roman"/>
+          <w:lang w:val="en-US"/>
+        </w:rPr>
+        <w:t xml:space="preserve"> </w:t>
+      </w:r>
+      <w:r>
+        <w:rPr>
+          <w:rFonts w:ascii="Times New Roman" w:eastAsia="Times New Roman" w:hAnsi="Times New Roman" w:cs="Times New Roman"/>
+        </w:rPr>
+        <w:t>New York: Norton</w:t>
+      </w:r>
+      <w:r>
+        <w:rPr>
+          <w:rFonts w:ascii="Times New Roman" w:eastAsia="Times New Roman" w:hAnsi="Times New Roman" w:cs="Times New Roman"/>
+        </w:rPr>
+        <w:t>. Disponível parcialmente em &lt;</w:t>
+      </w:r>
+      <w:r>
+        <w:t xml:space="preserve"> </w:t>
+      </w:r>
+      <w:r>
+        <w:rPr>
+          <w:rFonts w:ascii="Times New Roman" w:eastAsia="Times New Roman" w:hAnsi="Times New Roman" w:cs="Times New Roman"/>
+        </w:rPr>
+        <w:t>http://books.google.com.br/books/about/Pragmatics_of_Human_Communication.html?</w:t>
+      </w:r>
+      <w:proofErr w:type="gramStart"/>
+      <w:r>
+        <w:rPr>
+          <w:rFonts w:ascii="Times New Roman" w:eastAsia="Times New Roman" w:hAnsi="Times New Roman" w:cs="Times New Roman"/>
+        </w:rPr>
+        <w:t>id</w:t>
+      </w:r>
+      <w:proofErr w:type="gramEnd"/>
+      <w:r>
+        <w:rPr>
+          <w:rFonts w:ascii="Times New Roman" w:eastAsia="Times New Roman" w:hAnsi="Times New Roman" w:cs="Times New Roman"/>
+        </w:rPr>
+        <w:t>=OqFmcgAACAAJ&amp;redir_esc=y</w:t>
+      </w:r>
+      <w:r>
+        <w:rPr>
+          <w:rFonts w:ascii="Times New Roman" w:eastAsia="Times New Roman" w:hAnsi="Times New Roman" w:cs="Times New Roman"/>
+        </w:rPr>
+        <w:t>&gt;</w:t>
+      </w:r>
+    </w:p>
+    <w:p>
+      <w:pPr>
+        <w:spacing w:before="100" w:beforeAutospacing="1" w:after="100" w:afterAutospacing="1" w:line="20" w:lineRule="atLeast"/>
+        <w:rPr>
+          <w:rFonts w:ascii="Times New Roman" w:eastAsia="Times New Roman" w:hAnsi="Times New Roman" w:cs="Times New Roman"/>
+          <w:lang w:val="en-US"/>
+        </w:rPr>
+      </w:pPr>
+      <w:proofErr w:type="gramStart"/>
+      <w:r>
+        <w:rPr>
+          <w:rFonts w:ascii="Times New Roman" w:eastAsia="Times New Roman" w:hAnsi="Times New Roman" w:cs="Times New Roman"/>
+          <w:lang w:val="en-US"/>
+        </w:rPr>
+        <w:t>WASSERMAN, Stanley; FAUST, Katherine.</w:t>
+      </w:r>
+      <w:proofErr w:type="gramEnd"/>
+      <w:r>
+        <w:rPr>
+          <w:rFonts w:ascii="Times New Roman" w:eastAsia="Times New Roman" w:hAnsi="Times New Roman" w:cs="Times New Roman"/>
+          <w:lang w:val="en-US"/>
+        </w:rPr>
+        <w:t xml:space="preserve"> Social Network Analysis: Methods and Applications. </w:t>
+      </w:r>
+      <w:r>
+        <w:rPr>
+          <w:rFonts w:ascii="Times New Roman" w:eastAsia="Times New Roman" w:hAnsi="Times New Roman" w:cs="Times New Roman"/>
+          <w:lang w:val="en-US"/>
+        </w:rPr>
+        <w:t>Cambridge: Cambridge University Press, 1994.</w:t>
+      </w:r>
+    </w:p>
+    <w:p>
+      <w:r>
+        <w:rPr>
+          <w:rFonts w:ascii="Times New Roman" w:eastAsia="Times New Roman" w:hAnsi="Times New Roman" w:cs="Times New Roman"/>
+          <w:lang w:val="en-US"/>
+        </w:rPr>
+        <w:t xml:space="preserve">WIENER, N. Cybernetics or Control and Communication in the Animal and </w:t>
+      </w:r>
+      <w:proofErr w:type="gramStart"/>
+      <w:r>
+        <w:rPr>
+          <w:rFonts w:ascii="Times New Roman" w:eastAsia="Times New Roman" w:hAnsi="Times New Roman" w:cs="Times New Roman"/>
+          <w:lang w:val="en-US"/>
+        </w:rPr>
+        <w:t>The</w:t>
+      </w:r>
+      <w:proofErr w:type="gramEnd"/>
+      <w:r>
+        <w:rPr>
+          <w:rFonts w:ascii="Times New Roman" w:eastAsia="Times New Roman" w:hAnsi="Times New Roman" w:cs="Times New Roman"/>
+          <w:lang w:val="en-US"/>
+        </w:rPr>
+        <w:t xml:space="preserve"> Machine. </w:t>
+      </w:r>
+      <w:r>
+        <w:rPr>
+          <w:rFonts w:ascii="Times New Roman" w:eastAsia="Times New Roman" w:hAnsi="Times New Roman" w:cs="Times New Roman"/>
+        </w:rPr>
+        <w:t xml:space="preserve">Hermann. 1948. </w:t>
+      </w:r>
+      <w:proofErr w:type="spellStart"/>
+      <w:r>
+        <w:rPr>
+          <w:rFonts w:ascii="Times New Roman" w:eastAsia="Times New Roman" w:hAnsi="Times New Roman" w:cs="Times New Roman"/>
+        </w:rPr>
+        <w:t>Disponivel</w:t>
+      </w:r>
+      <w:proofErr w:type="spellEnd"/>
+      <w:r>
+        <w:rPr>
+          <w:rFonts w:ascii="Times New Roman" w:eastAsia="Times New Roman" w:hAnsi="Times New Roman" w:cs="Times New Roman"/>
+        </w:rPr>
+        <w:t xml:space="preserve"> parcialmente em &lt;</w:t>
+      </w:r>
+      <w:r>
+        <w:t xml:space="preserve"> </w:t>
+      </w:r>
+      <w:r>
+        <w:rPr>
+          <w:rFonts w:ascii="Times New Roman" w:eastAsia="Times New Roman" w:hAnsi="Times New Roman" w:cs="Times New Roman"/>
+        </w:rPr>
+        <w:t>http://books.google.com.br/books/about/Cybernetics.html?</w:t>
+      </w:r>
+      <w:proofErr w:type="gramStart"/>
+      <w:r>
+        <w:rPr>
+          <w:rFonts w:ascii="Times New Roman" w:eastAsia="Times New Roman" w:hAnsi="Times New Roman" w:cs="Times New Roman"/>
+        </w:rPr>
+        <w:t>id</w:t>
+      </w:r>
+      <w:proofErr w:type="gramEnd"/>
+      <w:r>
+        <w:rPr>
+          <w:rFonts w:ascii="Times New Roman" w:eastAsia="Times New Roman" w:hAnsi="Times New Roman" w:cs="Times New Roman"/>
+        </w:rPr>
+        <w:t>=NnM-uISyywAC&amp;redir_esc=y</w:t>
+      </w:r>
+      <w:r>
+        <w:rPr>
+          <w:rFonts w:ascii="Times New Roman" w:eastAsia="Times New Roman" w:hAnsi="Times New Roman" w:cs="Times New Roman"/>
+        </w:rPr>
+        <w:t>&gt;</w:t>
+      </w:r>
+    </w:p>
+    <w:p>
+      <w:pPr>
+        <w:spacing w:before="100" w:beforeAutospacing="1" w:after="100" w:afterAutospacing="1" w:line="20" w:lineRule="atLeast"/>
+        <w:jc w:val="left"/>
+        <w:rPr>
+          <w:rFonts w:ascii="Times New Roman" w:eastAsia="Times New Roman" w:hAnsi="Times New Roman" w:cs="Times New Roman"/>
+        </w:rPr>
+      </w:pPr>
       <w:r>
         <w:rPr>
           <w:rFonts w:ascii="Times New Roman" w:eastAsia="Times New Roman" w:hAnsi="Times New Roman" w:cs="Times New Roman"/>
@@ -18851,7 +19104,7 @@
         <w:rPr>
           <w:rFonts w:ascii="Times New Roman" w:eastAsia="Times New Roman" w:hAnsi="Times New Roman" w:cs="Times New Roman"/>
         </w:rPr>
-        <w:object w:dxaOrig="1551" w:dyaOrig="991">
+        <w:object w:dxaOrig="8504" w:dyaOrig="12437">
           <v:shapetype id="_x0000_t75" coordsize="21600,21600" o:spt="75" o:preferrelative="t" path="m@4@5l@4@11@9@11@9@5xe" filled="f" stroked="f">
             <v:stroke joinstyle="miter"/>
             <v:formulas>
@@ -18871,11 +19124,11 @@
             <v:path o:extrusionok="f" gradientshapeok="t" o:connecttype="rect"/>
             <o:lock v:ext="edit" aspectratio="t"/>
           </v:shapetype>
-          <v:shape id="_x0000_i1025" type="#_x0000_t75" style="width:77.25pt;height:49.5pt" o:ole="">
-            <v:imagedata r:id="rId32" o:title=""/>
+          <v:shape id="_x0000_i1025" type="#_x0000_t75" style="width:423.75pt;height:621pt" o:ole="">
+            <v:imagedata r:id="rId33" o:title=""/>
           </v:shape>
-          <o:OLEObject Type="Link" ProgID="Word.Document.12" ShapeID="_x0000_i1025" DrawAspect="Icon" r:id="rId33" UpdateMode="Always">
-            <o:LinkType>EnhancedMetaFile</o:LinkType>
+          <o:OLEObject Type="Link" ProgID="Word.Document.12" ShapeID="_x0000_i1025" DrawAspect="Content" r:id="rId34" UpdateMode="Always">
+            <o:LinkType>Picture</o:LinkType>
             <o:LockedField>false</o:LockedField>
             <o:FieldCodes>\f 0</o:FieldCodes>
           </o:OLEObject>
@@ -18903,6 +19156,7 @@
         <w:rPr>
           <w:rFonts w:ascii="Times New Roman" w:eastAsia="Times New Roman" w:hAnsi="Times New Roman" w:cs="Times New Roman"/>
         </w:rPr>
+        <w:lastRenderedPageBreak/>
         <w:t>ANEXO II</w:t>
       </w:r>
     </w:p>
@@ -18915,8 +19169,6 @@
         </w:rPr>
       </w:pPr>
     </w:p>
-    <w:bookmarkStart w:id="1" w:name="_GoBack"/>
-    <w:bookmarkEnd w:id="1"/>
     <w:p>
       <w:pPr>
         <w:spacing w:after="0" w:line="360" w:lineRule="auto"/>
@@ -18929,12 +19181,12 @@
         <w:rPr>
           <w:rFonts w:ascii="Times New Roman" w:eastAsia="Times New Roman" w:hAnsi="Times New Roman" w:cs="Times New Roman"/>
         </w:rPr>
-        <w:object w:dxaOrig="1551" w:dyaOrig="991">
-          <v:shape id="_x0000_i1026" type="#_x0000_t75" style="width:77.25pt;height:49.5pt" o:ole="">
-            <v:imagedata r:id="rId34" o:title=""/>
+        <w:object w:dxaOrig="8925" w:dyaOrig="12630">
+          <v:shape id="_x0000_i1026" type="#_x0000_t75" style="width:444.75pt;height:630.75pt" o:ole="">
+            <v:imagedata r:id="rId35" o:title=""/>
           </v:shape>
-          <o:OLEObject Type="Link" ProgID="AcroExch.Document.11" ShapeID="_x0000_i1026" DrawAspect="Icon" r:id="rId35" UpdateMode="Always">
-            <o:LinkType>EnhancedMetaFile</o:LinkType>
+          <o:OLEObject Type="Link" ProgID="AcroExch.Document.11" ShapeID="_x0000_i1026" DrawAspect="Content" r:id="rId36" UpdateMode="Always">
+            <o:LinkType>Picture</o:LinkType>
             <o:LockedField>false</o:LockedField>
             <o:FieldCodes>\f 0</o:FieldCodes>
           </o:OLEObject>
@@ -18942,7 +19194,7 @@
       </w:r>
     </w:p>
     <w:sectPr>
-      <w:footerReference w:type="default" r:id="rId36"/>
+      <w:footerReference w:type="default" r:id="rId37"/>
       <w:pgSz w:w="11906" w:h="16838"/>
       <w:pgMar w:top="1417" w:right="1701" w:bottom="1417" w:left="1701" w:header="720" w:footer="720" w:gutter="0"/>
       <w:cols w:space="720"/>
@@ -18995,7 +19247,7 @@
       <w:rPr>
         <w:noProof/>
       </w:rPr>
-      <w:t>41</w:t>
+      <w:t>20</w:t>
     </w:r>
     <w:r>
       <w:fldChar w:fldCharType="end"/>
@@ -21519,11 +21771,11 @@
         </c:dLbls>
         <c:marker val="1"/>
         <c:smooth val="0"/>
-        <c:axId val="96345472"/>
-        <c:axId val="168001920"/>
+        <c:axId val="182783360"/>
+        <c:axId val="155661440"/>
       </c:lineChart>
       <c:catAx>
-        <c:axId val="96345472"/>
+        <c:axId val="182783360"/>
         <c:scaling>
           <c:orientation val="minMax"/>
         </c:scaling>
@@ -21532,7 +21784,7 @@
         <c:majorTickMark val="out"/>
         <c:minorTickMark val="none"/>
         <c:tickLblPos val="nextTo"/>
-        <c:crossAx val="168001920"/>
+        <c:crossAx val="155661440"/>
         <c:crosses val="autoZero"/>
         <c:auto val="1"/>
         <c:lblAlgn val="ctr"/>
@@ -21540,7 +21792,7 @@
         <c:noMultiLvlLbl val="0"/>
       </c:catAx>
       <c:valAx>
-        <c:axId val="168001920"/>
+        <c:axId val="155661440"/>
         <c:scaling>
           <c:orientation val="minMax"/>
           <c:max val="1"/>
@@ -21553,7 +21805,7 @@
         <c:majorTickMark val="out"/>
         <c:minorTickMark val="none"/>
         <c:tickLblPos val="nextTo"/>
-        <c:crossAx val="96345472"/>
+        <c:crossAx val="182783360"/>
         <c:crosses val="autoZero"/>
         <c:crossBetween val="between"/>
       </c:valAx>
@@ -21858,7 +22110,7 @@
 </file>
 
 <file path=customXml/itemProps1.xml><?xml version="1.0" encoding="utf-8"?>
-<ds:datastoreItem xmlns:ds="http://schemas.openxmlformats.org/officeDocument/2006/customXml" ds:itemID="{9190AC50-9337-4A4C-9A5C-21EB66567127}">
+<ds:datastoreItem xmlns:ds="http://schemas.openxmlformats.org/officeDocument/2006/customXml" ds:itemID="{6CB46BA7-36A3-4CCF-AC5C-AEFA829B0E10}">
   <ds:schemaRefs>
     <ds:schemaRef ds:uri="http://schemas.openxmlformats.org/officeDocument/2006/bibliography"/>
   </ds:schemaRefs>

</xml_diff>